<commit_message>
elimanado campo fecha del formulario de cancion
</commit_message>
<xml_diff>
--- a/InfoFiles/memoria_pf_g9.docx
+++ b/InfoFiles/memoria_pf_g9.docx
@@ -14,13 +14,7 @@
         <w:rPr>
           <w:lang w:val="es-ES"/>
         </w:rPr>
-        <w:t xml:space="preserve">Memoria </w:t>
-      </w:r>
-      <w:r>
-        <w:rPr>
-          <w:lang w:val="es-ES"/>
-        </w:rPr>
-        <w:t xml:space="preserve">2Melody (Proyecto Final Sistemas Web) </w:t>
+        <w:t xml:space="preserve">Memoria 2Melody (Proyecto Final Sistemas Web) </w:t>
       </w:r>
     </w:p>
     <w:p>
@@ -167,7 +161,9 @@
         </w:rPr>
       </w:pPr>
       <w:r>
-        <w:rPr/>
+        <w:rPr>
+          <w:lang w:val="es-ES"/>
+        </w:rPr>
       </w:r>
     </w:p>
     <w:p>
@@ -419,11 +415,6 @@
         <w:t xml:space="preserve">   </w:t>
       </w:r>
       <w:r>
-        <w:rPr>
-          <w:rFonts w:ascii="Liberation Serif" w:hAnsi="Liberation Serif"/>
-          <w:b/>
-          <w:bCs/>
-        </w:rPr>
         <w:drawing>
           <wp:anchor behindDoc="0" distT="0" distB="0" distL="0" distR="0" simplePos="0" locked="0" layoutInCell="0" allowOverlap="1" relativeHeight="13">
             <wp:simplePos x="0" y="0"/>
@@ -493,8 +484,7 @@
       </w:pPr>
       <w:r>
         <w:rPr>
-          <w:b/>
-          <w:bCs/>
+          <w:rFonts w:ascii="Liberation Serif" w:hAnsi="Liberation Serif"/>
         </w:rPr>
       </w:r>
     </w:p>
@@ -512,8 +502,7 @@
       </w:pPr>
       <w:r>
         <w:rPr>
-          <w:b/>
-          <w:bCs/>
+          <w:rFonts w:ascii="Liberation Serif" w:hAnsi="Liberation Serif"/>
         </w:rPr>
       </w:r>
     </w:p>
@@ -527,8 +516,7 @@
       </w:pPr>
       <w:r>
         <w:rPr>
-          <w:b/>
-          <w:bCs/>
+          <w:rFonts w:ascii="Liberation Serif" w:hAnsi="Liberation Serif"/>
         </w:rPr>
       </w:r>
     </w:p>
@@ -711,8 +699,7 @@
       </w:pPr>
       <w:r>
         <w:rPr>
-          <w:b/>
-          <w:bCs/>
+          <w:rFonts w:ascii="Liberation Serif" w:hAnsi="Liberation Serif"/>
         </w:rPr>
       </w:r>
     </w:p>
@@ -823,7 +810,7 @@
           <w:lang w:val="es-ES"/>
         </w:rPr>
         <w:drawing>
-          <wp:anchor behindDoc="0" distT="0" distB="0" distL="114935" distR="114935" simplePos="0" locked="0" layoutInCell="0" allowOverlap="1" relativeHeight="5">
+          <wp:anchor behindDoc="0" distT="0" distB="0" distL="114935" distR="114935" simplePos="0" locked="0" layoutInCell="0" allowOverlap="1" relativeHeight="6">
             <wp:simplePos x="0" y="0"/>
             <wp:positionH relativeFrom="column">
               <wp:posOffset>69850</wp:posOffset>
@@ -894,7 +881,7 @@
       </w:pPr>
       <w:r>
         <w:drawing>
-          <wp:anchor behindDoc="0" distT="0" distB="0" distL="114935" distR="114935" simplePos="0" locked="0" layoutInCell="0" allowOverlap="1" relativeHeight="6">
+          <wp:anchor behindDoc="0" distT="0" distB="0" distL="114935" distR="114935" simplePos="0" locked="0" layoutInCell="0" allowOverlap="1" relativeHeight="7">
             <wp:simplePos x="0" y="0"/>
             <wp:positionH relativeFrom="column">
               <wp:posOffset>-6985</wp:posOffset>
@@ -1010,7 +997,7 @@
       </w:pPr>
       <w:r>
         <w:drawing>
-          <wp:anchor behindDoc="0" distT="0" distB="0" distL="0" distR="0" simplePos="0" locked="0" layoutInCell="0" allowOverlap="1" relativeHeight="8">
+          <wp:anchor behindDoc="0" distT="0" distB="0" distL="0" distR="0" simplePos="0" locked="0" layoutInCell="0" allowOverlap="1" relativeHeight="9">
             <wp:simplePos x="0" y="0"/>
             <wp:positionH relativeFrom="column">
               <wp:align>center</wp:align>
@@ -1121,7 +1108,7 @@
       </w:pPr>
       <w:r>
         <w:drawing>
-          <wp:anchor behindDoc="0" distT="0" distB="0" distL="0" distR="0" simplePos="0" locked="0" layoutInCell="0" allowOverlap="1" relativeHeight="9">
+          <wp:anchor behindDoc="0" distT="0" distB="0" distL="0" distR="0" simplePos="0" locked="0" layoutInCell="0" allowOverlap="1" relativeHeight="10">
             <wp:simplePos x="0" y="0"/>
             <wp:positionH relativeFrom="column">
               <wp:posOffset>20955</wp:posOffset>
@@ -1340,7 +1327,7 @@
           <w:lang w:val="es-ES"/>
         </w:rPr>
         <w:drawing>
-          <wp:anchor behindDoc="0" distT="0" distB="0" distL="0" distR="0" simplePos="0" locked="0" layoutInCell="0" allowOverlap="1" relativeHeight="11">
+          <wp:anchor behindDoc="0" distT="0" distB="0" distL="0" distR="0" simplePos="0" locked="0" layoutInCell="0" allowOverlap="1" relativeHeight="12">
             <wp:simplePos x="0" y="0"/>
             <wp:positionH relativeFrom="column">
               <wp:posOffset>-55880</wp:posOffset>
@@ -1414,7 +1401,7 @@
       </w:pPr>
       <w:r>
         <w:drawing>
-          <wp:anchor behindDoc="0" distT="0" distB="0" distL="0" distR="0" simplePos="0" locked="0" layoutInCell="0" allowOverlap="1" relativeHeight="10">
+          <wp:anchor behindDoc="0" distT="0" distB="0" distL="0" distR="0" simplePos="0" locked="0" layoutInCell="0" allowOverlap="1" relativeHeight="11">
             <wp:simplePos x="0" y="0"/>
             <wp:positionH relativeFrom="column">
               <wp:posOffset>0</wp:posOffset>
@@ -1568,7 +1555,7 @@
       </w:pPr>
       <w:r>
         <w:drawing>
-          <wp:anchor behindDoc="0" distT="0" distB="0" distL="114935" distR="114935" simplePos="0" locked="0" layoutInCell="0" allowOverlap="1" relativeHeight="7">
+          <wp:anchor behindDoc="0" distT="0" distB="0" distL="114935" distR="114935" simplePos="0" locked="0" layoutInCell="0" allowOverlap="1" relativeHeight="8">
             <wp:simplePos x="0" y="0"/>
             <wp:positionH relativeFrom="column">
               <wp:posOffset>0</wp:posOffset>
@@ -1652,8 +1639,7 @@
       </w:pPr>
       <w:r>
         <w:rPr>
-          <w:b/>
-          <w:bCs/>
+          <w:rFonts w:ascii="Liberation Serif" w:hAnsi="Liberation Serif"/>
         </w:rPr>
       </w:r>
     </w:p>
@@ -1671,8 +1657,7 @@
       </w:pPr>
       <w:r>
         <w:rPr>
-          <w:b/>
-          <w:bCs/>
+          <w:rFonts w:ascii="Liberation Serif" w:hAnsi="Liberation Serif"/>
         </w:rPr>
       </w:r>
     </w:p>
@@ -1690,8 +1675,7 @@
       </w:pPr>
       <w:r>
         <w:rPr>
-          <w:b/>
-          <w:bCs/>
+          <w:rFonts w:ascii="Liberation Serif" w:hAnsi="Liberation Serif"/>
         </w:rPr>
       </w:r>
     </w:p>
@@ -1709,8 +1693,7 @@
       </w:pPr>
       <w:r>
         <w:rPr>
-          <w:b/>
-          <w:bCs/>
+          <w:rFonts w:ascii="Liberation Serif" w:hAnsi="Liberation Serif"/>
         </w:rPr>
       </w:r>
     </w:p>
@@ -1728,8 +1711,7 @@
       </w:pPr>
       <w:r>
         <w:rPr>
-          <w:b/>
-          <w:bCs/>
+          <w:rFonts w:ascii="Liberation Serif" w:hAnsi="Liberation Serif"/>
         </w:rPr>
       </w:r>
     </w:p>
@@ -1747,8 +1729,7 @@
       </w:pPr>
       <w:r>
         <w:rPr>
-          <w:b/>
-          <w:bCs/>
+          <w:rFonts w:ascii="Liberation Serif" w:hAnsi="Liberation Serif"/>
         </w:rPr>
       </w:r>
     </w:p>
@@ -1766,8 +1747,7 @@
       </w:pPr>
       <w:r>
         <w:rPr>
-          <w:b/>
-          <w:bCs/>
+          <w:rFonts w:ascii="Liberation Serif" w:hAnsi="Liberation Serif"/>
         </w:rPr>
       </w:r>
     </w:p>
@@ -1785,8 +1765,7 @@
       </w:pPr>
       <w:r>
         <w:rPr>
-          <w:b/>
-          <w:bCs/>
+          <w:rFonts w:ascii="Liberation Serif" w:hAnsi="Liberation Serif"/>
         </w:rPr>
       </w:r>
     </w:p>
@@ -1804,8 +1783,7 @@
       </w:pPr>
       <w:r>
         <w:rPr>
-          <w:b/>
-          <w:bCs/>
+          <w:rFonts w:ascii="Liberation Serif" w:hAnsi="Liberation Serif"/>
         </w:rPr>
       </w:r>
     </w:p>
@@ -1823,8 +1801,7 @@
       </w:pPr>
       <w:r>
         <w:rPr>
-          <w:b/>
-          <w:bCs/>
+          <w:rFonts w:ascii="Liberation Serif" w:hAnsi="Liberation Serif"/>
         </w:rPr>
       </w:r>
     </w:p>
@@ -1842,8 +1819,7 @@
       </w:pPr>
       <w:r>
         <w:rPr>
-          <w:b/>
-          <w:bCs/>
+          <w:rFonts w:ascii="Liberation Serif" w:hAnsi="Liberation Serif"/>
         </w:rPr>
       </w:r>
     </w:p>
@@ -1861,8 +1837,7 @@
       </w:pPr>
       <w:r>
         <w:rPr>
-          <w:b/>
-          <w:bCs/>
+          <w:rFonts w:ascii="Liberation Serif" w:hAnsi="Liberation Serif"/>
         </w:rPr>
       </w:r>
     </w:p>
@@ -1880,8 +1855,7 @@
       </w:pPr>
       <w:r>
         <w:rPr>
-          <w:b/>
-          <w:bCs/>
+          <w:rFonts w:ascii="Liberation Serif" w:hAnsi="Liberation Serif"/>
         </w:rPr>
       </w:r>
     </w:p>
@@ -1899,8 +1873,7 @@
       </w:pPr>
       <w:r>
         <w:rPr>
-          <w:b/>
-          <w:bCs/>
+          <w:rFonts w:ascii="Liberation Serif" w:hAnsi="Liberation Serif"/>
         </w:rPr>
       </w:r>
     </w:p>
@@ -1918,8 +1891,7 @@
       </w:pPr>
       <w:r>
         <w:rPr>
-          <w:b/>
-          <w:bCs/>
+          <w:rFonts w:ascii="Liberation Serif" w:hAnsi="Liberation Serif"/>
         </w:rPr>
       </w:r>
     </w:p>
@@ -1937,8 +1909,7 @@
       </w:pPr>
       <w:r>
         <w:rPr>
-          <w:b/>
-          <w:bCs/>
+          <w:rFonts w:ascii="Liberation Serif" w:hAnsi="Liberation Serif"/>
         </w:rPr>
       </w:r>
     </w:p>
@@ -1962,15 +1933,7 @@
           <w:b/>
           <w:bCs/>
         </w:rPr>
-        <w:t xml:space="preserve">Tienda </w:t>
-      </w:r>
-      <w:r>
-        <w:rPr>
-          <w:rFonts w:ascii="Liberation Serif" w:hAnsi="Liberation Serif"/>
-          <w:b/>
-          <w:bCs/>
-        </w:rPr>
-        <w:t xml:space="preserve">(incluye módulo de suscripciones) </w:t>
+        <w:t xml:space="preserve">Tienda (incluye módulo de suscripciones) </w:t>
       </w:r>
     </w:p>
     <w:p>
@@ -2019,8 +1982,6 @@
       <w:r>
         <w:rPr>
           <w:rFonts w:ascii="Liberation Serif" w:hAnsi="Liberation Serif"/>
-          <w:b/>
-          <w:bCs/>
           <w:lang w:val="es-ES"/>
         </w:rPr>
       </w:r>
@@ -2224,8 +2185,6 @@
       <w:r>
         <w:rPr>
           <w:rFonts w:ascii="Liberation Serif" w:hAnsi="Liberation Serif"/>
-          <w:b/>
-          <w:bCs/>
           <w:lang w:val="es-ES"/>
         </w:rPr>
       </w:r>
@@ -2307,51 +2266,61 @@
         </w:rPr>
       </w:pPr>
       <w:r>
-        <w:rPr/>
-      </w:r>
-    </w:p>
-    <w:p>
-      <w:pPr>
-        <w:pStyle w:val="Compact"/>
-        <w:rPr>
-          <w:rFonts w:ascii="Liberation Serif" w:hAnsi="Liberation Serif"/>
-        </w:rPr>
-      </w:pPr>
-      <w:r>
-        <w:rPr/>
-      </w:r>
-    </w:p>
-    <w:p>
-      <w:pPr>
-        <w:pStyle w:val="Compact"/>
-        <w:rPr>
-          <w:rFonts w:ascii="Liberation Serif" w:hAnsi="Liberation Serif"/>
-        </w:rPr>
-      </w:pPr>
-      <w:r>
-        <w:rPr/>
-      </w:r>
-    </w:p>
-    <w:p>
-      <w:pPr>
-        <w:pStyle w:val="Compact"/>
-        <w:rPr>
-          <w:rFonts w:ascii="Liberation Serif" w:hAnsi="Liberation Serif"/>
-        </w:rPr>
-      </w:pPr>
-      <w:r>
-        <w:rPr/>
-      </w:r>
-    </w:p>
-    <w:p>
-      <w:pPr>
-        <w:pStyle w:val="Compact"/>
-        <w:rPr>
-          <w:rFonts w:ascii="Liberation Serif" w:hAnsi="Liberation Serif"/>
-        </w:rPr>
-      </w:pPr>
-      <w:r>
-        <w:rPr/>
+        <w:rPr>
+          <w:rFonts w:ascii="Liberation Serif" w:hAnsi="Liberation Serif"/>
+        </w:rPr>
+      </w:r>
+    </w:p>
+    <w:p>
+      <w:pPr>
+        <w:pStyle w:val="Compact"/>
+        <w:rPr>
+          <w:rFonts w:ascii="Liberation Serif" w:hAnsi="Liberation Serif"/>
+        </w:rPr>
+      </w:pPr>
+      <w:r>
+        <w:rPr>
+          <w:rFonts w:ascii="Liberation Serif" w:hAnsi="Liberation Serif"/>
+        </w:rPr>
+      </w:r>
+    </w:p>
+    <w:p>
+      <w:pPr>
+        <w:pStyle w:val="Compact"/>
+        <w:rPr>
+          <w:rFonts w:ascii="Liberation Serif" w:hAnsi="Liberation Serif"/>
+        </w:rPr>
+      </w:pPr>
+      <w:r>
+        <w:rPr>
+          <w:rFonts w:ascii="Liberation Serif" w:hAnsi="Liberation Serif"/>
+        </w:rPr>
+      </w:r>
+    </w:p>
+    <w:p>
+      <w:pPr>
+        <w:pStyle w:val="Compact"/>
+        <w:rPr>
+          <w:rFonts w:ascii="Liberation Serif" w:hAnsi="Liberation Serif"/>
+        </w:rPr>
+      </w:pPr>
+      <w:r>
+        <w:rPr>
+          <w:rFonts w:ascii="Liberation Serif" w:hAnsi="Liberation Serif"/>
+        </w:rPr>
+      </w:r>
+    </w:p>
+    <w:p>
+      <w:pPr>
+        <w:pStyle w:val="Compact"/>
+        <w:rPr>
+          <w:rFonts w:ascii="Liberation Serif" w:hAnsi="Liberation Serif"/>
+        </w:rPr>
+      </w:pPr>
+      <w:r>
+        <w:rPr>
+          <w:rFonts w:ascii="Liberation Serif" w:hAnsi="Liberation Serif"/>
+        </w:rPr>
       </w:r>
     </w:p>
     <w:p>
@@ -2465,7 +2434,9 @@
         </w:rPr>
       </w:pPr>
       <w:r>
-        <w:rPr/>
+        <w:rPr>
+          <w:lang w:val="es-ES"/>
+        </w:rPr>
       </w:r>
     </w:p>
     <w:p>
@@ -2488,15 +2459,7 @@
           <w:b/>
           <w:bCs/>
         </w:rPr>
-        <w:t>P</w:t>
-      </w:r>
-      <w:r>
-        <w:rPr>
-          <w:rFonts w:ascii="Liberation Serif" w:hAnsi="Liberation Serif"/>
-          <w:b/>
-          <w:bCs/>
-        </w:rPr>
-        <w:t>erfil</w:t>
+        <w:t>Perfil</w:t>
       </w:r>
     </w:p>
     <w:p>
@@ -2516,28 +2479,7 @@
           <w:rFonts w:ascii="Liberation Serif" w:hAnsi="Liberation Serif"/>
           <w:lang w:val="es-ES"/>
         </w:rPr>
-        <w:t xml:space="preserve">Apartado de </w:t>
-      </w:r>
-      <w:r>
-        <w:rPr>
-          <w:rFonts w:ascii="Liberation Serif" w:hAnsi="Liberation Serif"/>
-          <w:lang w:val="es-ES"/>
-        </w:rPr>
-        <w:t xml:space="preserve">tu perfil. </w:t>
-      </w:r>
-      <w:r>
-        <w:rPr>
-          <w:rFonts w:ascii="Liberation Serif" w:hAnsi="Liberation Serif"/>
-          <w:lang w:val="es-ES"/>
-        </w:rPr>
-        <w:t xml:space="preserve"> </w:t>
-      </w:r>
-      <w:r>
-        <w:rPr>
-          <w:rFonts w:ascii="Liberation Serif" w:hAnsi="Liberation Serif"/>
-          <w:lang w:val="es-ES"/>
-        </w:rPr>
-        <w:t>Puedes acceder al perfil de todos los usuarios desde un post suyo en el foro, un artículo que haya publicado en su tienda, o a través de una canción que tenga publicada.</w:t>
+        <w:t>Apartado de tu perfil.  Puedes acceder al perfil de todos los usuarios desde un post suyo en el foro, un artículo que haya publicado en su tienda, o a través de una canción que tenga publicada.</w:t>
       </w:r>
     </w:p>
     <w:p>
@@ -2616,7 +2558,9 @@
         </w:rPr>
       </w:pPr>
       <w:r>
-        <w:rPr/>
+        <w:rPr>
+          <w:lang w:val="es-ES"/>
+        </w:rPr>
       </w:r>
     </w:p>
     <w:p>
@@ -2645,7 +2589,9 @@
         </w:rPr>
       </w:pPr>
       <w:r>
-        <w:rPr/>
+        <w:rPr>
+          <w:lang w:val="es-ES"/>
+        </w:rPr>
       </w:r>
     </w:p>
     <w:p>
@@ -2675,9 +2621,6 @@
       </w:pPr>
       <w:r>
         <w:rPr>
-          <w:rFonts w:ascii="Liberation Serif" w:hAnsi="Liberation Serif"/>
-          <w:b/>
-          <w:bCs/>
           <w:lang w:val="es-ES"/>
         </w:rPr>
       </w:r>
@@ -2692,9 +2635,6 @@
       </w:pPr>
       <w:r>
         <w:rPr>
-          <w:rFonts w:ascii="Liberation Serif" w:hAnsi="Liberation Serif"/>
-          <w:b/>
-          <w:bCs/>
           <w:lang w:val="es-ES"/>
         </w:rPr>
       </w:r>
@@ -3283,7 +3223,9 @@
         </w:rPr>
       </w:pPr>
       <w:r>
-        <w:rPr/>
+        <w:rPr>
+          <w:lang w:val="es-ES"/>
+        </w:rPr>
       </w:r>
     </w:p>
     <w:p>
@@ -3310,7 +3252,9 @@
         </w:rPr>
       </w:pPr>
       <w:r>
-        <w:rPr/>
+        <w:rPr>
+          <w:lang w:val="es-ES"/>
+        </w:rPr>
         <w:drawing>
           <wp:anchor behindDoc="0" distT="0" distB="0" distL="0" distR="0" simplePos="0" locked="0" layoutInCell="0" allowOverlap="1" relativeHeight="19">
             <wp:simplePos x="0" y="0"/>
@@ -3366,7 +3310,9 @@
         </w:rPr>
       </w:pPr>
       <w:r>
-        <w:rPr/>
+        <w:rPr>
+          <w:lang w:val="es-ES"/>
+        </w:rPr>
       </w:r>
     </w:p>
     <w:p>
@@ -3396,7 +3342,9 @@
         </w:rPr>
       </w:pPr>
       <w:r>
-        <w:rPr/>
+        <w:rPr>
+          <w:lang w:val="es-ES"/>
+        </w:rPr>
         <w:drawing>
           <wp:anchor behindDoc="0" distT="0" distB="0" distL="0" distR="0" simplePos="0" locked="0" layoutInCell="0" allowOverlap="1" relativeHeight="20">
             <wp:simplePos x="0" y="0"/>
@@ -3452,7 +3400,9 @@
         </w:rPr>
       </w:pPr>
       <w:r>
-        <w:rPr/>
+        <w:rPr>
+          <w:lang w:val="es-ES"/>
+        </w:rPr>
       </w:r>
     </w:p>
     <w:p>
@@ -3463,7 +3413,9 @@
         </w:rPr>
       </w:pPr>
       <w:r>
-        <w:rPr/>
+        <w:rPr>
+          <w:lang w:val="es-ES"/>
+        </w:rPr>
       </w:r>
     </w:p>
     <w:p>
@@ -3474,7 +3426,9 @@
         </w:rPr>
       </w:pPr>
       <w:r>
-        <w:rPr/>
+        <w:rPr>
+          <w:lang w:val="es-ES"/>
+        </w:rPr>
       </w:r>
     </w:p>
     <w:p>
@@ -3485,7 +3439,9 @@
         </w:rPr>
       </w:pPr>
       <w:r>
-        <w:rPr/>
+        <w:rPr>
+          <w:lang w:val="es-ES"/>
+        </w:rPr>
       </w:r>
     </w:p>
     <w:p>
@@ -3515,7 +3471,9 @@
         </w:rPr>
       </w:pPr>
       <w:r>
-        <w:rPr/>
+        <w:rPr>
+          <w:lang w:val="es-ES"/>
+        </w:rPr>
         <w:drawing>
           <wp:anchor behindDoc="0" distT="0" distB="0" distL="0" distR="0" simplePos="0" locked="0" layoutInCell="0" allowOverlap="1" relativeHeight="21">
             <wp:simplePos x="0" y="0"/>
@@ -3571,7 +3529,9 @@
         </w:rPr>
       </w:pPr>
       <w:r>
-        <w:rPr/>
+        <w:rPr>
+          <w:lang w:val="es-ES"/>
+        </w:rPr>
       </w:r>
     </w:p>
     <w:p>
@@ -3715,15 +3675,7 @@
       </w:pPr>
       <w:r>
         <w:rPr/>
-        <w:t>Perfil: Podemos registrarnos e iniciar sesi</w:t>
-      </w:r>
-      <w:r>
-        <w:rPr/>
-        <w:t>ó</w:t>
-      </w:r>
-      <w:r>
-        <w:rPr/>
-        <w:t>n.</w:t>
+        <w:t>Perfil: Podemos registrarnos e iniciar sesión.</w:t>
       </w:r>
     </w:p>
     <w:p>
@@ -3740,38 +3692,22 @@
       </w:pPr>
       <w:r>
         <w:rPr/>
-        <w:t>Menu de navegaci</w:t>
-      </w:r>
+        <w:t>Menu de navegación en la parte izquierda</w:t>
+      </w:r>
+    </w:p>
+    <w:p>
+      <w:pPr>
+        <w:pStyle w:val="Ttulo3"/>
+        <w:rPr>
+          <w:lang w:val="es-ES"/>
+        </w:rPr>
+      </w:pPr>
       <w:r>
         <w:rPr/>
-        <w:t>ó</w:t>
-      </w:r>
-      <w:r>
-        <w:rPr/>
-        <w:t>n en la parte izquierda</w:t>
-      </w:r>
-    </w:p>
-    <w:p>
-      <w:pPr>
-        <w:pStyle w:val="Ttulo3"/>
-        <w:rPr>
-          <w:lang w:val="es-ES"/>
-        </w:rPr>
-      </w:pPr>
-      <w:r>
-        <w:rPr/>
-        <w:t>Pr</w:t>
-      </w:r>
-      <w:r>
-        <w:rPr/>
-        <w:t>á</w:t>
-      </w:r>
-      <w:r>
-        <w:rPr/>
-        <w:t>ctica 3</w:t>
-      </w:r>
-      <w:bookmarkStart w:id="2" w:name="practica-3"/>
-      <w:bookmarkStart w:id="3" w:name="practica-31"/>
+        <w:t>Práctica 3</w:t>
+      </w:r>
+      <w:bookmarkStart w:id="2" w:name="practica-31"/>
+      <w:bookmarkStart w:id="3" w:name="practica-3"/>
     </w:p>
     <w:p>
       <w:pPr>
@@ -3809,21 +3745,7 @@
           <w:rFonts w:ascii="Liberation Serif" w:hAnsi="Liberation Serif"/>
           <w:lang w:val="es-ES"/>
         </w:rPr>
-        <w:t xml:space="preserve">Hay una pagina </w:t>
-      </w:r>
-      <w:r>
-        <w:rPr>
-          <w:rFonts w:ascii="Liberation Serif" w:hAnsi="Liberation Serif"/>
-          <w:lang w:val="es-ES"/>
-        </w:rPr>
-        <w:t>ú</w:t>
-      </w:r>
-      <w:r>
-        <w:rPr>
-          <w:rFonts w:ascii="Liberation Serif" w:hAnsi="Liberation Serif"/>
-          <w:lang w:val="es-ES"/>
-        </w:rPr>
-        <w:t>nica por cada usuario registrado, en ella se encuentran:</w:t>
+        <w:t>Hay una pagina única por cada usuario registrado, en ella se encuentran:</w:t>
       </w:r>
     </w:p>
     <w:p>
@@ -3843,21 +3765,7 @@
           <w:rFonts w:ascii="Liberation Serif" w:hAnsi="Liberation Serif"/>
           <w:lang w:val="es-ES"/>
         </w:rPr>
-        <w:t>Datos personales como su nickname, username, descripci</w:t>
-      </w:r>
-      <w:r>
-        <w:rPr>
-          <w:rFonts w:ascii="Liberation Serif" w:hAnsi="Liberation Serif"/>
-          <w:lang w:val="es-ES"/>
-        </w:rPr>
-        <w:t>ó</w:t>
-      </w:r>
-      <w:r>
-        <w:rPr>
-          <w:rFonts w:ascii="Liberation Serif" w:hAnsi="Liberation Serif"/>
-          <w:lang w:val="es-ES"/>
-        </w:rPr>
-        <w:t>n etc…</w:t>
+        <w:t>Datos personales como su nickname, username, descripción etc…</w:t>
       </w:r>
     </w:p>
     <w:p>
@@ -3877,35 +3785,7 @@
           <w:rFonts w:ascii="Liberation Serif" w:hAnsi="Liberation Serif"/>
           <w:lang w:val="es-ES"/>
         </w:rPr>
-        <w:t>Men</w:t>
-      </w:r>
-      <w:r>
-        <w:rPr>
-          <w:rFonts w:ascii="Liberation Serif" w:hAnsi="Liberation Serif"/>
-          <w:lang w:val="es-ES"/>
-        </w:rPr>
-        <w:t>ú</w:t>
-      </w:r>
-      <w:r>
-        <w:rPr>
-          <w:rFonts w:ascii="Liberation Serif" w:hAnsi="Liberation Serif"/>
-          <w:lang w:val="es-ES"/>
-        </w:rPr>
-        <w:t xml:space="preserve"> dentro del perfil donde se podr</w:t>
-      </w:r>
-      <w:r>
-        <w:rPr>
-          <w:rFonts w:ascii="Liberation Serif" w:hAnsi="Liberation Serif"/>
-          <w:lang w:val="es-ES"/>
-        </w:rPr>
-        <w:t>á</w:t>
-      </w:r>
-      <w:r>
-        <w:rPr>
-          <w:rFonts w:ascii="Liberation Serif" w:hAnsi="Liberation Serif"/>
-          <w:lang w:val="es-ES"/>
-        </w:rPr>
-        <w:t>n ver</w:t>
+        <w:t>Menú dentro del perfil donde se podrán ver</w:t>
       </w:r>
     </w:p>
     <w:p>
@@ -4000,43 +3880,7 @@
         <w:rPr>
           <w:rFonts w:ascii="Liberation Serif" w:hAnsi="Liberation Serif"/>
         </w:rPr>
-        <w:t>Si es tu perfil, hay un bot</w:t>
-      </w:r>
-      <w:r>
-        <w:rPr>
-          <w:rFonts w:ascii="Liberation Serif" w:hAnsi="Liberation Serif"/>
-        </w:rPr>
-        <w:t>ó</w:t>
-      </w:r>
-      <w:r>
-        <w:rPr>
-          <w:rFonts w:ascii="Liberation Serif" w:hAnsi="Liberation Serif"/>
-        </w:rPr>
-        <w:t>n que te lleva a una p</w:t>
-      </w:r>
-      <w:r>
-        <w:rPr>
-          <w:rFonts w:ascii="Liberation Serif" w:hAnsi="Liberation Serif"/>
-        </w:rPr>
-        <w:t>á</w:t>
-      </w:r>
-      <w:r>
-        <w:rPr>
-          <w:rFonts w:ascii="Liberation Serif" w:hAnsi="Liberation Serif"/>
-        </w:rPr>
-        <w:t>gina de ajustes donde podr</w:t>
-      </w:r>
-      <w:r>
-        <w:rPr>
-          <w:rFonts w:ascii="Liberation Serif" w:hAnsi="Liberation Serif"/>
-        </w:rPr>
-        <w:t>á</w:t>
-      </w:r>
-      <w:r>
-        <w:rPr>
-          <w:rFonts w:ascii="Liberation Serif" w:hAnsi="Liberation Serif"/>
-        </w:rPr>
-        <w:t>s modificar tu perfil</w:t>
+        <w:t>Si es tu perfil, hay un botón que te lleva a una página de ajustes donde podrás modificar tu perfil</w:t>
       </w:r>
     </w:p>
     <w:p>
@@ -4090,7 +3934,9 @@
         </w:rPr>
       </w:pPr>
       <w:r>
-        <w:rPr/>
+        <w:rPr>
+          <w:lang w:val="es-ES"/>
+        </w:rPr>
       </w:r>
     </w:p>
     <w:p>
@@ -4147,19 +3993,7 @@
         <w:rPr>
           <w:rFonts w:ascii="Liberation Serif" w:hAnsi="Liberation Serif"/>
         </w:rPr>
-        <w:t>Añadir productos, modificarlos o eliminarlos si est</w:t>
-      </w:r>
-      <w:r>
-        <w:rPr>
-          <w:rFonts w:ascii="Liberation Serif" w:hAnsi="Liberation Serif"/>
-        </w:rPr>
-        <w:t>á</w:t>
-      </w:r>
-      <w:r>
-        <w:rPr>
-          <w:rFonts w:ascii="Liberation Serif" w:hAnsi="Liberation Serif"/>
-        </w:rPr>
-        <w:t>s registrado como artista</w:t>
+        <w:t>Añadir productos, modificarlos o eliminarlos si estás registrado como artista</w:t>
       </w:r>
     </w:p>
     <w:p>
@@ -4696,7 +4530,9 @@
         </w:rPr>
       </w:pPr>
       <w:r>
-        <w:rPr/>
+        <w:rPr>
+          <w:lang w:val="es-ES"/>
+        </w:rPr>
       </w:r>
     </w:p>
     <w:p>
@@ -4730,7 +4566,9 @@
         </w:rPr>
       </w:pPr>
       <w:r>
-        <w:rPr/>
+        <w:rPr>
+          <w:lang w:val="es-ES"/>
+        </w:rPr>
       </w:r>
     </w:p>
     <w:p>
@@ -4766,7 +4604,9 @@
         </w:rPr>
       </w:pPr>
       <w:r>
-        <w:rPr/>
+        <w:rPr>
+          <w:lang w:val="es-ES"/>
+        </w:rPr>
       </w:r>
     </w:p>
     <w:p>
@@ -4800,7 +4640,9 @@
         </w:rPr>
       </w:pPr>
       <w:r>
-        <w:rPr/>
+        <w:rPr>
+          <w:lang w:val="es-ES"/>
+        </w:rPr>
       </w:r>
     </w:p>
     <w:p>
@@ -4836,7 +4678,9 @@
         </w:rPr>
       </w:pPr>
       <w:r>
-        <w:rPr/>
+        <w:rPr>
+          <w:lang w:val="es-ES"/>
+        </w:rPr>
       </w:r>
     </w:p>
     <w:p>
@@ -4871,9 +4715,9 @@
         <w:rPr/>
         <w:t>Scripts de vistas</w:t>
       </w:r>
-      <w:bookmarkStart w:id="4" w:name="practica-32"/>
+      <w:bookmarkStart w:id="4" w:name="scripts-de-vistas"/>
       <w:bookmarkStart w:id="5" w:name="funcionalidades-implementadas41"/>
-      <w:bookmarkStart w:id="6" w:name="scripts-de-vistas"/>
+      <w:bookmarkStart w:id="6" w:name="practica-32"/>
     </w:p>
     <w:p>
       <w:pPr>
@@ -5043,19 +4887,7 @@
         <w:rPr>
           <w:rFonts w:ascii="Liberation Serif" w:hAnsi="Liberation Serif"/>
         </w:rPr>
-        <w:t>Cabecera.php: Vista de la cab</w:t>
-      </w:r>
-      <w:r>
-        <w:rPr>
-          <w:rFonts w:ascii="Liberation Serif" w:hAnsi="Liberation Serif"/>
-        </w:rPr>
-        <w:t>e</w:t>
-      </w:r>
-      <w:r>
-        <w:rPr>
-          <w:rFonts w:ascii="Liberation Serif" w:hAnsi="Liberation Serif"/>
-        </w:rPr>
-        <w:t>cera de la aplicación</w:t>
+        <w:t>Cabecera.php: Vista de la cabecera de la aplicación</w:t>
       </w:r>
     </w:p>
     <w:p>
@@ -5169,19 +5001,7 @@
         <w:rPr>
           <w:rFonts w:ascii="Liberation Serif" w:hAnsi="Liberation Serif"/>
         </w:rPr>
-        <w:t>Logout.php: Vista del cierre de sesi</w:t>
-      </w:r>
-      <w:r>
-        <w:rPr>
-          <w:rFonts w:ascii="Liberation Serif" w:hAnsi="Liberation Serif"/>
-        </w:rPr>
-        <w:t>ó</w:t>
-      </w:r>
-      <w:r>
-        <w:rPr>
-          <w:rFonts w:ascii="Liberation Serif" w:hAnsi="Liberation Serif"/>
-        </w:rPr>
-        <w:t>n</w:t>
+        <w:t>Logout.php: Vista del cierre de sesión</w:t>
       </w:r>
     </w:p>
     <w:p>
@@ -5277,21 +5097,7 @@
           <w:rFonts w:ascii="Liberation Serif" w:hAnsi="Liberation Serif"/>
           <w:lang w:val="es-ES"/>
         </w:rPr>
-        <w:t>CrearAlbum.php: Vista de la creaci</w:t>
-      </w:r>
-      <w:r>
-        <w:rPr>
-          <w:rFonts w:ascii="Liberation Serif" w:hAnsi="Liberation Serif"/>
-          <w:lang w:val="es-ES"/>
-        </w:rPr>
-        <w:t>ó</w:t>
-      </w:r>
-      <w:r>
-        <w:rPr>
-          <w:rFonts w:ascii="Liberation Serif" w:hAnsi="Liberation Serif"/>
-          <w:lang w:val="es-ES"/>
-        </w:rPr>
-        <w:t>n de un álbum si eres artista</w:t>
+        <w:t>CrearAlbum.php: Vista de la creación de un álbum si eres artista</w:t>
       </w:r>
     </w:p>
     <w:p>
@@ -5331,21 +5137,7 @@
           <w:rFonts w:ascii="Liberation Serif" w:hAnsi="Liberation Serif"/>
           <w:lang w:val="es-ES"/>
         </w:rPr>
-        <w:t>CrearPlaylist.php: Vista de la creación  de una playlist si eres un us</w:t>
-      </w:r>
-      <w:r>
-        <w:rPr>
-          <w:rFonts w:ascii="Liberation Serif" w:hAnsi="Liberation Serif"/>
-          <w:lang w:val="es-ES"/>
-        </w:rPr>
-        <w:t xml:space="preserve">uario </w:t>
-      </w:r>
-      <w:r>
-        <w:rPr>
-          <w:rFonts w:ascii="Liberation Serif" w:hAnsi="Liberation Serif"/>
-          <w:lang w:val="es-ES"/>
-        </w:rPr>
-        <w:t xml:space="preserve">normal </w:t>
+        <w:t xml:space="preserve">CrearPlaylist.php: Vista de la creación  de una playlist si eres un usuario normal </w:t>
       </w:r>
     </w:p>
     <w:p>
@@ -5437,21 +5229,7 @@
           <w:rFonts w:ascii="Liberation Serif" w:hAnsi="Liberation Serif"/>
           <w:lang w:val="es-ES"/>
         </w:rPr>
-        <w:t>M</w:t>
-      </w:r>
-      <w:r>
-        <w:rPr>
-          <w:rFonts w:ascii="Liberation Serif" w:hAnsi="Liberation Serif"/>
-          <w:lang w:val="es-ES"/>
-        </w:rPr>
-        <w:t>ú</w:t>
-      </w:r>
-      <w:r>
-        <w:rPr>
-          <w:rFonts w:ascii="Liberation Serif" w:hAnsi="Liberation Serif"/>
-          <w:lang w:val="es-ES"/>
-        </w:rPr>
-        <w:t>sica.php: Vista general de todas tus playlist/</w:t>
+        <w:t>Música.php: Vista general de todas tus playlist/</w:t>
       </w:r>
       <w:r>
         <w:rPr>
@@ -5699,8 +5477,8 @@
         <w:rPr/>
         <w:t>Scripts adicionales</w:t>
       </w:r>
-      <w:bookmarkStart w:id="7" w:name="scripts-adicionales"/>
-      <w:bookmarkStart w:id="8" w:name="scripts-adicionales1"/>
+      <w:bookmarkStart w:id="7" w:name="scripts-adicionales1"/>
+      <w:bookmarkStart w:id="8" w:name="scripts-adicionales"/>
     </w:p>
     <w:p>
       <w:pPr>
@@ -6182,8 +5960,8 @@
         <w:rPr/>
         <w:t>Practica 3</w:t>
       </w:r>
-      <w:bookmarkStart w:id="10" w:name="practica-3-1"/>
-      <w:bookmarkStart w:id="11" w:name="practica-3-11"/>
+      <w:bookmarkStart w:id="10" w:name="practica-3-11"/>
+      <w:bookmarkStart w:id="11" w:name="practica-3-1"/>
     </w:p>
     <w:p>
       <w:pPr>
@@ -6636,9 +6414,9 @@
         </w:rPr>
         <w:t>Cancion.php</w:t>
       </w:r>
-      <w:bookmarkStart w:id="12" w:name="practica-3-12"/>
+      <w:bookmarkStart w:id="12" w:name="usuarios-en-la-base-de-datos"/>
       <w:bookmarkStart w:id="13" w:name="scripts-adicionales2"/>
-      <w:bookmarkStart w:id="14" w:name="usuarios-en-la-base-de-datos"/>
+      <w:bookmarkStart w:id="14" w:name="practica-3-12"/>
     </w:p>
     <w:p>
       <w:pPr>
@@ -7011,13 +6789,7 @@
         <w:rPr>
           <w:rFonts w:ascii="Liberation Serif" w:hAnsi="Liberation Serif"/>
         </w:rPr>
-        <w:t>AumentarKarma.ph</w:t>
-      </w:r>
-      <w:r>
-        <w:rPr>
-          <w:rFonts w:ascii="Liberation Serif" w:hAnsi="Liberation Serif"/>
-        </w:rPr>
-        <w:t>p: Se encarga de (si el usuario es admin) aumentar el karma de cualquier usuario.</w:t>
+        <w:t>AumentarKarma.php: Se encarga de (si el usuario es admin) aumentar el karma de cualquier usuario.</w:t>
       </w:r>
     </w:p>
     <w:p>
@@ -7033,7 +6805,9 @@
         </w:rPr>
       </w:pPr>
       <w:r>
-        <w:rPr/>
+        <w:rPr>
+          <w:lang w:val="es-ES"/>
+        </w:rPr>
       </w:r>
     </w:p>
     <w:p>
@@ -7059,14 +6833,7 @@
           <w:rFonts w:ascii="Liberation Serif" w:hAnsi="Liberation Serif"/>
           <w:lang w:val="es-ES"/>
         </w:rPr>
-        <w:t xml:space="preserve">: </w:t>
-      </w:r>
-      <w:r>
-        <w:rPr>
-          <w:rFonts w:ascii="Liberation Serif" w:hAnsi="Liberation Serif"/>
-          <w:lang w:val="es-ES"/>
-        </w:rPr>
-        <w:t xml:space="preserve">Petición AJAX que devuelve si un usuario es premium o no.  </w:t>
+        <w:t xml:space="preserve">: Petición AJAX que devuelve si un usuario es premium o no.  </w:t>
       </w:r>
     </w:p>
     <w:p>
@@ -7082,7 +6849,9 @@
         </w:rPr>
       </w:pPr>
       <w:r>
-        <w:rPr/>
+        <w:rPr>
+          <w:lang w:val="es-ES"/>
+        </w:rPr>
       </w:r>
     </w:p>
     <w:p>
@@ -7108,14 +6877,7 @@
           <w:rFonts w:ascii="Liberation Serif" w:hAnsi="Liberation Serif"/>
           <w:lang w:val="es-ES"/>
         </w:rPr>
-        <w:t xml:space="preserve">: </w:t>
-      </w:r>
-      <w:r>
-        <w:rPr>
-          <w:rFonts w:ascii="Liberation Serif" w:hAnsi="Liberation Serif"/>
-          <w:lang w:val="es-ES"/>
-        </w:rPr>
-        <w:t xml:space="preserve">Se encarga de (si el usuario es admin) actualizar el contador del tiempo de suscripción. </w:t>
+        <w:t xml:space="preserve">: Se encarga de (si el usuario es admin) actualizar el contador del tiempo de suscripción. </w:t>
       </w:r>
     </w:p>
     <w:p>
@@ -7131,7 +6893,9 @@
         </w:rPr>
       </w:pPr>
       <w:r>
-        <w:rPr/>
+        <w:rPr>
+          <w:lang w:val="es-ES"/>
+        </w:rPr>
       </w:r>
     </w:p>
     <w:p>
@@ -7223,7 +6987,9 @@
         </w:rPr>
       </w:pPr>
       <w:r>
-        <w:rPr/>
+        <w:rPr>
+          <w:lang w:val="es-ES"/>
+        </w:rPr>
       </w:r>
     </w:p>
     <w:p>
@@ -7258,7 +7024,9 @@
         </w:rPr>
       </w:pPr>
       <w:r>
-        <w:rPr/>
+        <w:rPr>
+          <w:lang w:val="es-ES"/>
+        </w:rPr>
       </w:r>
     </w:p>
     <w:p>
@@ -7284,14 +7052,7 @@
           <w:rFonts w:ascii="Liberation Serif" w:hAnsi="Liberation Serif"/>
           <w:lang w:val="es-ES"/>
         </w:rPr>
-        <w:t xml:space="preserve">: </w:t>
-      </w:r>
-      <w:r>
-        <w:rPr>
-          <w:rFonts w:ascii="Liberation Serif" w:hAnsi="Liberation Serif"/>
-          <w:lang w:val="es-ES"/>
-        </w:rPr>
-        <w:t xml:space="preserve">Petición AJAX que devuelve las canciones de una playlist </w:t>
+        <w:t xml:space="preserve">: Petición AJAX que devuelve las canciones de una playlist </w:t>
       </w:r>
     </w:p>
     <w:p>
@@ -7307,7 +7068,9 @@
         </w:rPr>
       </w:pPr>
       <w:r>
-        <w:rPr/>
+        <w:rPr>
+          <w:lang w:val="es-ES"/>
+        </w:rPr>
       </w:r>
     </w:p>
     <w:p>
@@ -7352,14 +7115,7 @@
           <w:rFonts w:ascii="Liberation Serif" w:hAnsi="Liberation Serif"/>
           <w:lang w:val="es-ES"/>
         </w:rPr>
-        <w:t xml:space="preserve">: </w:t>
-      </w:r>
-      <w:r>
-        <w:rPr>
-          <w:rFonts w:ascii="Liberation Serif" w:hAnsi="Liberation Serif"/>
-          <w:lang w:val="es-ES"/>
-        </w:rPr>
-        <w:t xml:space="preserve">Petición AJAX que devuelve si un username existe ya en la BD o no. </w:t>
+        <w:t xml:space="preserve">: Petición AJAX que devuelve si un username existe ya en la BD o no. </w:t>
       </w:r>
     </w:p>
     <w:p>
@@ -7375,7 +7131,9 @@
         </w:rPr>
       </w:pPr>
       <w:r>
-        <w:rPr/>
+        <w:rPr>
+          <w:lang w:val="es-ES"/>
+        </w:rPr>
       </w:r>
     </w:p>
     <w:p>
@@ -7401,14 +7159,7 @@
           <w:rFonts w:ascii="Liberation Serif" w:hAnsi="Liberation Serif"/>
           <w:lang w:val="es-ES"/>
         </w:rPr>
-        <w:t xml:space="preserve">: </w:t>
-      </w:r>
-      <w:r>
-        <w:rPr>
-          <w:rFonts w:ascii="Liberation Serif" w:hAnsi="Liberation Serif"/>
-          <w:lang w:val="es-ES"/>
-        </w:rPr>
-        <w:t>Petición AJAX que devuelve si un user ya tiene una playlist con un determinado nombre.</w:t>
+        <w:t>: Petición AJAX que devuelve si un user ya tiene una playlist con un determinado nombre.</w:t>
       </w:r>
     </w:p>
     <w:p>
@@ -7424,7 +7175,9 @@
         </w:rPr>
       </w:pPr>
       <w:r>
-        <w:rPr/>
+        <w:rPr>
+          <w:lang w:val="es-ES"/>
+        </w:rPr>
       </w:r>
     </w:p>
     <w:p>
@@ -7575,8 +7328,8 @@
         </w:rPr>
         <w:t>Estructura de la base de datos</w:t>
       </w:r>
-      <w:bookmarkStart w:id="15" w:name="estructura-de-la-base-de-datos"/>
-      <w:bookmarkStart w:id="16" w:name="estructura-de-la-base-de-datos1"/>
+      <w:bookmarkStart w:id="15" w:name="estructura-de-la-base-de-datos1"/>
+      <w:bookmarkStart w:id="16" w:name="estructura-de-la-base-de-datos"/>
     </w:p>
     <w:p>
       <w:pPr>
@@ -8181,8 +7934,8 @@
         <w:rPr/>
         <w:t>Practica 3</w:t>
       </w:r>
-      <w:bookmarkStart w:id="18" w:name="practica-3-2"/>
-      <w:bookmarkStart w:id="19" w:name="practica-3-21"/>
+      <w:bookmarkStart w:id="18" w:name="practica-3-21"/>
+      <w:bookmarkStart w:id="19" w:name="practica-3-2"/>
     </w:p>
     <w:p>
       <w:pPr>
@@ -8627,11 +8380,7 @@
       </w:pPr>
       <w:r>
         <w:rPr/>
-        <w:t>Practica fina</w:t>
-      </w:r>
-      <w:r>
-        <w:rPr/>
-        <w:t xml:space="preserve">L </w:t>
+        <w:t xml:space="preserve">Practica finaL </w:t>
       </w:r>
     </w:p>
     <w:p>
@@ -9282,12 +9031,14 @@
         </w:rPr>
       </w:pPr>
       <w:r>
-        <w:rPr/>
-      </w:r>
-      <w:bookmarkStart w:id="20" w:name="practica-3-22"/>
-      <w:bookmarkStart w:id="21" w:name="estructura-de-la-base-de-datos2"/>
-      <w:bookmarkStart w:id="22" w:name="practica-3-22"/>
-      <w:bookmarkStart w:id="23" w:name="estructura-de-la-base-de-datos2"/>
+        <w:rPr>
+          <w:lang w:val="es-ES"/>
+        </w:rPr>
+      </w:r>
+      <w:bookmarkStart w:id="20" w:name="estructura-de-la-base-de-datos2"/>
+      <w:bookmarkStart w:id="21" w:name="practica-3-22"/>
+      <w:bookmarkStart w:id="22" w:name="estructura-de-la-base-de-datos2"/>
+      <w:bookmarkStart w:id="23" w:name="practica-3-22"/>
       <w:bookmarkEnd w:id="22"/>
       <w:bookmarkEnd w:id="23"/>
     </w:p>
@@ -9503,7 +9254,6 @@
       </w:pPr>
       <w:r>
         <w:rPr>
-          <w:rFonts w:ascii="Cambria" w:hAnsi="Cambria"/>
           <w:b w:val="false"/>
           <w:i w:val="false"/>
           <w:caps w:val="false"/>
@@ -9517,7 +9267,6 @@
       </w:r>
       <w:r>
         <w:rPr>
-          <w:rFonts w:ascii="Cambria" w:hAnsi="Cambria"/>
           <w:caps w:val="false"/>
           <w:smallCaps w:val="false"/>
           <w:color w:val="000000"/>
@@ -9542,7 +9291,6 @@
       </w:pPr>
       <w:r>
         <w:rPr>
-          <w:rFonts w:ascii="Cambria" w:hAnsi="Cambria"/>
           <w:b w:val="false"/>
           <w:i w:val="false"/>
           <w:caps w:val="false"/>
@@ -9553,11 +9301,10 @@
           <w:szCs w:val="24"/>
           <w:lang w:val="es-ES"/>
         </w:rPr>
-        <w:t>I</w:t>
-      </w:r>
-      <w:r>
-        <w:rPr>
-          <w:rFonts w:ascii="Cambria" w:hAnsi="Cambria"/>
+        <w:t>Implementación</w:t>
+      </w:r>
+      <w:r>
+        <w:rPr>
           <w:b w:val="false"/>
           <w:i w:val="false"/>
           <w:caps w:val="false"/>
@@ -9566,13 +9313,35 @@
           <w:spacing w:val="0"/>
           <w:sz w:val="24"/>
           <w:szCs w:val="24"/>
-          <w:lang w:val="es-ES"/>
-        </w:rPr>
-        <w:t>mplementaci</w:t>
-      </w:r>
-      <w:r>
-        <w:rPr>
-          <w:rFonts w:ascii="Cambria" w:hAnsi="Cambria"/>
+        </w:rPr>
+        <w:t xml:space="preserve"> de la vista de seguidores y seguidos en el perfil de los usuarios.</w:t>
+      </w:r>
+    </w:p>
+    <w:p>
+      <w:pPr>
+        <w:pStyle w:val="Compact"/>
+        <w:numPr>
+          <w:ilvl w:val="1"/>
+          <w:numId w:val="48"/>
+        </w:numPr>
+        <w:ind w:left="1440" w:right="0" w:hanging="480"/>
+        <w:rPr>
+          <w:lang w:val="es-ES"/>
+        </w:rPr>
+      </w:pPr>
+      <w:r>
+        <w:rPr>
+          <w:caps w:val="false"/>
+          <w:smallCaps w:val="false"/>
+          <w:color w:val="000000"/>
+          <w:spacing w:val="0"/>
+          <w:sz w:val="24"/>
+          <w:szCs w:val="24"/>
+        </w:rPr>
+        <w:t xml:space="preserve"> </w:t>
+      </w:r>
+      <w:r>
+        <w:rPr>
           <w:b w:val="false"/>
           <w:i w:val="false"/>
           <w:caps w:val="false"/>
@@ -9581,13 +9350,35 @@
           <w:spacing w:val="0"/>
           <w:sz w:val="24"/>
           <w:szCs w:val="24"/>
-          <w:lang w:val="es-ES"/>
-        </w:rPr>
-        <w:t>ó</w:t>
-      </w:r>
-      <w:r>
-        <w:rPr>
-          <w:rFonts w:ascii="Cambria" w:hAnsi="Cambria"/>
+        </w:rPr>
+        <w:t>Modificación del CSS del foro (botones).</w:t>
+      </w:r>
+    </w:p>
+    <w:p>
+      <w:pPr>
+        <w:pStyle w:val="Compact"/>
+        <w:numPr>
+          <w:ilvl w:val="1"/>
+          <w:numId w:val="48"/>
+        </w:numPr>
+        <w:ind w:left="1440" w:right="0" w:hanging="480"/>
+        <w:rPr>
+          <w:lang w:val="es-ES"/>
+        </w:rPr>
+      </w:pPr>
+      <w:r>
+        <w:rPr>
+          <w:caps w:val="false"/>
+          <w:smallCaps w:val="false"/>
+          <w:color w:val="000000"/>
+          <w:spacing w:val="0"/>
+          <w:sz w:val="24"/>
+          <w:szCs w:val="24"/>
+        </w:rPr>
+        <w:t xml:space="preserve"> </w:t>
+      </w:r>
+      <w:r>
+        <w:rPr>
           <w:b w:val="false"/>
           <w:i w:val="false"/>
           <w:caps w:val="false"/>
@@ -9596,13 +9387,24 @@
           <w:spacing w:val="0"/>
           <w:sz w:val="24"/>
           <w:szCs w:val="24"/>
-          <w:lang w:val="es-ES"/>
-        </w:rPr>
-        <w:t>n</w:t>
-      </w:r>
-      <w:r>
-        <w:rPr>
-          <w:rFonts w:ascii="Cambria" w:hAnsi="Cambria"/>
+        </w:rPr>
+        <w:t>Introducción de confirmación al eliminar cuenta y cierre de sesión.</w:t>
+      </w:r>
+    </w:p>
+    <w:p>
+      <w:pPr>
+        <w:pStyle w:val="Compact"/>
+        <w:numPr>
+          <w:ilvl w:val="1"/>
+          <w:numId w:val="48"/>
+        </w:numPr>
+        <w:ind w:left="1440" w:right="0" w:hanging="480"/>
+        <w:rPr>
+          <w:lang w:val="es-ES"/>
+        </w:rPr>
+      </w:pPr>
+      <w:r>
+        <w:rPr>
           <w:b w:val="false"/>
           <w:i w:val="false"/>
           <w:caps w:val="false"/>
@@ -9612,7 +9414,7 @@
           <w:sz w:val="24"/>
           <w:szCs w:val="24"/>
         </w:rPr>
-        <w:t xml:space="preserve"> de la vista de seguidores y seguidos en el perfil de los usuarios.</w:t>
+        <w:t xml:space="preserve">CSS del footer </w:t>
       </w:r>
     </w:p>
     <w:p>
@@ -9629,7 +9431,6 @@
       </w:pPr>
       <w:r>
         <w:rPr>
-          <w:rFonts w:ascii="Cambria" w:hAnsi="Cambria"/>
           <w:caps w:val="false"/>
           <w:smallCaps w:val="false"/>
           <w:color w:val="000000"/>
@@ -9641,7 +9442,6 @@
       </w:r>
       <w:r>
         <w:rPr>
-          <w:rFonts w:ascii="Cambria" w:hAnsi="Cambria"/>
           <w:b w:val="false"/>
           <w:i w:val="false"/>
           <w:caps w:val="false"/>
@@ -9651,116 +9451,10 @@
           <w:sz w:val="24"/>
           <w:szCs w:val="24"/>
         </w:rPr>
-        <w:t>Modificación del CSS del foro (botones).</w:t>
-      </w:r>
-    </w:p>
-    <w:p>
-      <w:pPr>
-        <w:pStyle w:val="Compact"/>
-        <w:numPr>
-          <w:ilvl w:val="1"/>
-          <w:numId w:val="48"/>
-        </w:numPr>
-        <w:ind w:left="1440" w:right="0" w:hanging="480"/>
-        <w:rPr>
-          <w:lang w:val="es-ES"/>
-        </w:rPr>
-      </w:pPr>
-      <w:r>
-        <w:rPr>
-          <w:rFonts w:ascii="Cambria" w:hAnsi="Cambria"/>
-          <w:caps w:val="false"/>
-          <w:smallCaps w:val="false"/>
-          <w:color w:val="000000"/>
-          <w:spacing w:val="0"/>
-          <w:sz w:val="24"/>
-          <w:szCs w:val="24"/>
-        </w:rPr>
-        <w:t xml:space="preserve"> </w:t>
-      </w:r>
-      <w:r>
-        <w:rPr>
-          <w:rFonts w:ascii="Cambria" w:hAnsi="Cambria"/>
-          <w:b w:val="false"/>
-          <w:i w:val="false"/>
-          <w:caps w:val="false"/>
-          <w:smallCaps w:val="false"/>
-          <w:color w:val="000000"/>
-          <w:spacing w:val="0"/>
-          <w:sz w:val="24"/>
-          <w:szCs w:val="24"/>
-        </w:rPr>
-        <w:t>Introducción de confirmación al eliminar cuenta y cierre de sesión.</w:t>
-      </w:r>
-    </w:p>
-    <w:p>
-      <w:pPr>
-        <w:pStyle w:val="Compact"/>
-        <w:numPr>
-          <w:ilvl w:val="1"/>
-          <w:numId w:val="48"/>
-        </w:numPr>
-        <w:ind w:left="1440" w:right="0" w:hanging="480"/>
-        <w:rPr>
-          <w:lang w:val="es-ES"/>
-        </w:rPr>
-      </w:pPr>
-      <w:r>
-        <w:rPr>
-          <w:rFonts w:ascii="Cambria" w:hAnsi="Cambria"/>
-          <w:b w:val="false"/>
-          <w:i w:val="false"/>
-          <w:caps w:val="false"/>
-          <w:smallCaps w:val="false"/>
-          <w:color w:val="000000"/>
-          <w:spacing w:val="0"/>
-          <w:sz w:val="24"/>
-          <w:szCs w:val="24"/>
-        </w:rPr>
-        <w:t xml:space="preserve">CSS del footer </w:t>
-      </w:r>
-    </w:p>
-    <w:p>
-      <w:pPr>
-        <w:pStyle w:val="Compact"/>
-        <w:numPr>
-          <w:ilvl w:val="1"/>
-          <w:numId w:val="48"/>
-        </w:numPr>
-        <w:ind w:left="1440" w:right="0" w:hanging="480"/>
-        <w:rPr>
-          <w:lang w:val="es-ES"/>
-        </w:rPr>
-      </w:pPr>
-      <w:r>
-        <w:rPr>
-          <w:rFonts w:ascii="Cambria" w:hAnsi="Cambria"/>
-          <w:caps w:val="false"/>
-          <w:smallCaps w:val="false"/>
-          <w:color w:val="000000"/>
-          <w:spacing w:val="0"/>
-          <w:sz w:val="24"/>
-          <w:szCs w:val="24"/>
-        </w:rPr>
-        <w:t xml:space="preserve"> </w:t>
-      </w:r>
-      <w:r>
-        <w:rPr>
-          <w:rFonts w:ascii="Cambria" w:hAnsi="Cambria"/>
-          <w:b w:val="false"/>
-          <w:i w:val="false"/>
-          <w:caps w:val="false"/>
-          <w:smallCaps w:val="false"/>
-          <w:color w:val="000000"/>
-          <w:spacing w:val="0"/>
-          <w:sz w:val="24"/>
-          <w:szCs w:val="24"/>
-        </w:rPr>
         <w:t>Correcciones de perfil y barra de búsqueda.</w:t>
       </w:r>
       <w:r>
         <w:rPr>
-          <w:rFonts w:ascii="Cambria" w:hAnsi="Cambria"/>
           <w:color w:val="000000"/>
           <w:sz w:val="24"/>
           <w:szCs w:val="24"/>
@@ -9772,6 +9466,28 @@
       <w:pPr>
         <w:pStyle w:val="Compact"/>
         <w:numPr>
+          <w:ilvl w:val="1"/>
+          <w:numId w:val="48"/>
+        </w:numPr>
+        <w:ind w:left="1440" w:right="0" w:hanging="480"/>
+        <w:rPr>
+          <w:lang w:val="es-ES"/>
+        </w:rPr>
+      </w:pPr>
+      <w:r>
+        <w:rPr>
+          <w:color w:val="000000"/>
+          <w:sz w:val="24"/>
+          <w:szCs w:val="24"/>
+          <w:lang w:val="es-ES"/>
+        </w:rPr>
+        <w:t xml:space="preserve">Filtrado de datos introducidos por el usuario. </w:t>
+      </w:r>
+    </w:p>
+    <w:p>
+      <w:pPr>
+        <w:pStyle w:val="Compact"/>
+        <w:numPr>
           <w:ilvl w:val="0"/>
           <w:numId w:val="0"/>
         </w:numPr>
@@ -9781,7 +9497,9 @@
         </w:rPr>
       </w:pPr>
       <w:r>
-        <w:rPr/>
+        <w:rPr>
+          <w:lang w:val="es-ES"/>
+        </w:rPr>
       </w:r>
     </w:p>
     <w:p>
@@ -9956,7 +9674,9 @@
         </w:rPr>
       </w:pPr>
       <w:r>
-        <w:rPr/>
+        <w:rPr>
+          <w:lang w:val="es-ES"/>
+        </w:rPr>
       </w:r>
     </w:p>
     <w:p>
@@ -9977,8 +9697,8 @@
         </w:rPr>
         <w:t>Tareas comunes:</w:t>
       </w:r>
-      <w:bookmarkStart w:id="24" w:name="parte-de-actividades-por-participante"/>
-      <w:bookmarkStart w:id="25" w:name="parte-de-actividades-por-participante1"/>
+      <w:bookmarkStart w:id="24" w:name="parte-de-actividades-por-participante1"/>
+      <w:bookmarkStart w:id="25" w:name="parte-de-actividades-por-participante"/>
     </w:p>
     <w:p>
       <w:pPr>
@@ -10073,7 +9793,9 @@
         </w:rPr>
       </w:pPr>
       <w:r>
-        <w:rPr/>
+        <w:rPr>
+          <w:lang w:val="es-ES"/>
+        </w:rPr>
       </w:r>
     </w:p>
     <w:p>
@@ -10099,7 +9821,9 @@
         </w:rPr>
       </w:pPr>
       <w:r>
-        <w:rPr/>
+        <w:rPr>
+          <w:lang w:val="es-ES"/>
+        </w:rPr>
       </w:r>
     </w:p>
     <w:p>
@@ -10170,19 +9894,7 @@
         <w:rPr>
           <w:rFonts w:ascii="Liberation Serif" w:hAnsi="Liberation Serif"/>
         </w:rPr>
-        <w:t xml:space="preserve">usuario: user2 (artista </w:t>
-      </w:r>
-      <w:r>
-        <w:rPr>
-          <w:rFonts w:ascii="Liberation Serif" w:hAnsi="Liberation Serif"/>
-        </w:rPr>
-        <w:t>y suscrito</w:t>
-      </w:r>
-      <w:r>
-        <w:rPr>
-          <w:rFonts w:ascii="Liberation Serif" w:hAnsi="Liberation Serif"/>
-        </w:rPr>
-        <w:t>)</w:t>
+        <w:t>usuario: user2 (artista y suscrito)</w:t>
       </w:r>
     </w:p>
     <w:p>
@@ -10334,19 +10046,7 @@
         <w:rPr>
           <w:rFonts w:ascii="Liberation Serif" w:hAnsi="Liberation Serif"/>
         </w:rPr>
-        <w:t>usuario: user6 (</w:t>
-      </w:r>
-      <w:r>
-        <w:rPr>
-          <w:rFonts w:ascii="Liberation Serif" w:hAnsi="Liberation Serif"/>
-        </w:rPr>
-        <w:t>artista</w:t>
-      </w:r>
-      <w:r>
-        <w:rPr>
-          <w:rFonts w:ascii="Liberation Serif" w:hAnsi="Liberation Serif"/>
-        </w:rPr>
-        <w:t>)</w:t>
+        <w:t>usuario: user6 (artista)</w:t>
       </w:r>
     </w:p>
     <w:p>
@@ -10393,7 +10093,7 @@
       </w:pPr>
       <w:r>
         <w:rPr>
-          <w:rFonts w:ascii="Liberation Serif" w:hAnsi="Liberation Serif"/>
+          <w:lang w:val="es-ES"/>
         </w:rPr>
       </w:r>
     </w:p>
@@ -10984,12 +10684,8 @@
       <w:r>
         <w:rPr/>
       </w:r>
-      <w:bookmarkStart w:id="26" w:name="practica-3-22"/>
-      <w:bookmarkStart w:id="27" w:name="estructura-de-la-base-de-datos2"/>
-      <w:bookmarkStart w:id="28" w:name="funcionalidades-implementadas31"/>
-      <w:bookmarkStart w:id="29" w:name="practica-3-22"/>
-      <w:bookmarkStart w:id="30" w:name="estructura-de-la-base-de-datos2"/>
-      <w:bookmarkStart w:id="31" w:name="funcionalidades-implementadas31"/>
+      <w:bookmarkStart w:id="26" w:name="practica-21"/>
+      <w:bookmarkStart w:id="27" w:name="practica-21"/>
       <w:bookmarkEnd w:id="0"/>
       <w:bookmarkEnd w:id="1"/>
       <w:bookmarkEnd w:id="2"/>
@@ -11010,11 +10706,9 @@
       <w:bookmarkEnd w:id="17"/>
       <w:bookmarkEnd w:id="18"/>
       <w:bookmarkEnd w:id="19"/>
-      <w:bookmarkEnd w:id="29"/>
-      <w:bookmarkEnd w:id="30"/>
       <w:bookmarkEnd w:id="24"/>
       <w:bookmarkEnd w:id="25"/>
-      <w:bookmarkEnd w:id="31"/>
+      <w:bookmarkEnd w:id="27"/>
     </w:p>
     <w:sectPr>
       <w:type w:val="nextPage"/>

</xml_diff>

<commit_message>
solucionado error que no te dejaba registrarte como artista
</commit_message>
<xml_diff>
--- a/InfoFiles/memoria_pf_g9.docx
+++ b/InfoFiles/memoria_pf_g9.docx
@@ -3706,8 +3706,8 @@
         <w:rPr/>
         <w:t>Práctica 3</w:t>
       </w:r>
-      <w:bookmarkStart w:id="2" w:name="practica-31"/>
-      <w:bookmarkStart w:id="3" w:name="practica-3"/>
+      <w:bookmarkStart w:id="2" w:name="practica-3"/>
+      <w:bookmarkStart w:id="3" w:name="practica-31"/>
     </w:p>
     <w:p>
       <w:pPr>
@@ -4715,9 +4715,9 @@
         <w:rPr/>
         <w:t>Scripts de vistas</w:t>
       </w:r>
-      <w:bookmarkStart w:id="4" w:name="scripts-de-vistas"/>
+      <w:bookmarkStart w:id="4" w:name="practica-32"/>
       <w:bookmarkStart w:id="5" w:name="funcionalidades-implementadas41"/>
-      <w:bookmarkStart w:id="6" w:name="practica-32"/>
+      <w:bookmarkStart w:id="6" w:name="scripts-de-vistas"/>
     </w:p>
     <w:p>
       <w:pPr>
@@ -5477,8 +5477,8 @@
         <w:rPr/>
         <w:t>Scripts adicionales</w:t>
       </w:r>
-      <w:bookmarkStart w:id="7" w:name="scripts-adicionales1"/>
-      <w:bookmarkStart w:id="8" w:name="scripts-adicionales"/>
+      <w:bookmarkStart w:id="7" w:name="scripts-adicionales"/>
+      <w:bookmarkStart w:id="8" w:name="scripts-adicionales1"/>
     </w:p>
     <w:p>
       <w:pPr>
@@ -5960,8 +5960,8 @@
         <w:rPr/>
         <w:t>Practica 3</w:t>
       </w:r>
-      <w:bookmarkStart w:id="10" w:name="practica-3-11"/>
-      <w:bookmarkStart w:id="11" w:name="practica-3-1"/>
+      <w:bookmarkStart w:id="10" w:name="practica-3-1"/>
+      <w:bookmarkStart w:id="11" w:name="practica-3-11"/>
     </w:p>
     <w:p>
       <w:pPr>
@@ -6414,9 +6414,9 @@
         </w:rPr>
         <w:t>Cancion.php</w:t>
       </w:r>
-      <w:bookmarkStart w:id="12" w:name="usuarios-en-la-base-de-datos"/>
+      <w:bookmarkStart w:id="12" w:name="practica-3-12"/>
       <w:bookmarkStart w:id="13" w:name="scripts-adicionales2"/>
-      <w:bookmarkStart w:id="14" w:name="practica-3-12"/>
+      <w:bookmarkStart w:id="14" w:name="usuarios-en-la-base-de-datos"/>
     </w:p>
     <w:p>
       <w:pPr>
@@ -7328,8 +7328,8 @@
         </w:rPr>
         <w:t>Estructura de la base de datos</w:t>
       </w:r>
-      <w:bookmarkStart w:id="15" w:name="estructura-de-la-base-de-datos1"/>
-      <w:bookmarkStart w:id="16" w:name="estructura-de-la-base-de-datos"/>
+      <w:bookmarkStart w:id="15" w:name="estructura-de-la-base-de-datos"/>
+      <w:bookmarkStart w:id="16" w:name="estructura-de-la-base-de-datos1"/>
     </w:p>
     <w:p>
       <w:pPr>
@@ -7934,8 +7934,8 @@
         <w:rPr/>
         <w:t>Practica 3</w:t>
       </w:r>
-      <w:bookmarkStart w:id="18" w:name="practica-3-21"/>
-      <w:bookmarkStart w:id="19" w:name="practica-3-2"/>
+      <w:bookmarkStart w:id="18" w:name="practica-3-2"/>
+      <w:bookmarkStart w:id="19" w:name="practica-3-21"/>
     </w:p>
     <w:p>
       <w:pPr>
@@ -9035,10 +9035,10 @@
           <w:lang w:val="es-ES"/>
         </w:rPr>
       </w:r>
-      <w:bookmarkStart w:id="20" w:name="estructura-de-la-base-de-datos2"/>
-      <w:bookmarkStart w:id="21" w:name="practica-3-22"/>
-      <w:bookmarkStart w:id="22" w:name="estructura-de-la-base-de-datos2"/>
-      <w:bookmarkStart w:id="23" w:name="practica-3-22"/>
+      <w:bookmarkStart w:id="20" w:name="practica-3-22"/>
+      <w:bookmarkStart w:id="21" w:name="estructura-de-la-base-de-datos2"/>
+      <w:bookmarkStart w:id="22" w:name="practica-3-22"/>
+      <w:bookmarkStart w:id="23" w:name="estructura-de-la-base-de-datos2"/>
       <w:bookmarkEnd w:id="22"/>
       <w:bookmarkEnd w:id="23"/>
     </w:p>
@@ -9697,8 +9697,8 @@
         </w:rPr>
         <w:t>Tareas comunes:</w:t>
       </w:r>
-      <w:bookmarkStart w:id="24" w:name="parte-de-actividades-por-participante1"/>
-      <w:bookmarkStart w:id="25" w:name="parte-de-actividades-por-participante"/>
+      <w:bookmarkStart w:id="24" w:name="parte-de-actividades-por-participante"/>
+      <w:bookmarkStart w:id="25" w:name="parte-de-actividades-por-participante1"/>
     </w:p>
     <w:p>
       <w:pPr>
@@ -9932,7 +9932,19 @@
         <w:rPr>
           <w:rFonts w:ascii="Liberation Serif" w:hAnsi="Liberation Serif"/>
         </w:rPr>
-        <w:t>usuario: user3 (usuario)</w:t>
+        <w:t xml:space="preserve">usuario: user3 (usuario </w:t>
+      </w:r>
+      <w:r>
+        <w:rPr>
+          <w:rFonts w:ascii="Liberation Serif" w:hAnsi="Liberation Serif"/>
+        </w:rPr>
+        <w:t>no suscrito</w:t>
+      </w:r>
+      <w:r>
+        <w:rPr>
+          <w:rFonts w:ascii="Liberation Serif" w:hAnsi="Liberation Serif"/>
+        </w:rPr>
+        <w:t>)</w:t>
       </w:r>
     </w:p>
     <w:p>
@@ -9970,7 +9982,19 @@
         <w:rPr>
           <w:rFonts w:ascii="Liberation Serif" w:hAnsi="Liberation Serif"/>
         </w:rPr>
-        <w:t>usuario: user4 (usuario)</w:t>
+        <w:t xml:space="preserve">usuario: user4 (usuario </w:t>
+      </w:r>
+      <w:r>
+        <w:rPr>
+          <w:rFonts w:ascii="Liberation Serif" w:hAnsi="Liberation Serif"/>
+        </w:rPr>
+        <w:t>no suscrito</w:t>
+      </w:r>
+      <w:r>
+        <w:rPr>
+          <w:rFonts w:ascii="Liberation Serif" w:hAnsi="Liberation Serif"/>
+        </w:rPr>
+        <w:t>)</w:t>
       </w:r>
     </w:p>
     <w:p>
@@ -10008,7 +10032,19 @@
         <w:rPr>
           <w:rFonts w:ascii="Liberation Serif" w:hAnsi="Liberation Serif"/>
         </w:rPr>
-        <w:t>usuario: user5 (usuario)</w:t>
+        <w:t xml:space="preserve">usuario: user5 (usuario </w:t>
+      </w:r>
+      <w:r>
+        <w:rPr>
+          <w:rFonts w:ascii="Liberation Serif" w:hAnsi="Liberation Serif"/>
+        </w:rPr>
+        <w:t>no suscrito</w:t>
+      </w:r>
+      <w:r>
+        <w:rPr>
+          <w:rFonts w:ascii="Liberation Serif" w:hAnsi="Liberation Serif"/>
+        </w:rPr>
+        <w:t>)</w:t>
       </w:r>
     </w:p>
     <w:p>
@@ -10046,7 +10082,19 @@
         <w:rPr>
           <w:rFonts w:ascii="Liberation Serif" w:hAnsi="Liberation Serif"/>
         </w:rPr>
-        <w:t>usuario: user6 (artista)</w:t>
+        <w:t xml:space="preserve">usuario: user6 (artista </w:t>
+      </w:r>
+      <w:r>
+        <w:rPr>
+          <w:rFonts w:ascii="Liberation Serif" w:hAnsi="Liberation Serif"/>
+        </w:rPr>
+        <w:t>no suscrito</w:t>
+      </w:r>
+      <w:r>
+        <w:rPr>
+          <w:rFonts w:ascii="Liberation Serif" w:hAnsi="Liberation Serif"/>
+        </w:rPr>
+        <w:t>)</w:t>
       </w:r>
     </w:p>
     <w:p>
@@ -10080,8 +10128,44 @@
           <w:rFonts w:ascii="Liberation Serif" w:hAnsi="Liberation Serif"/>
         </w:rPr>
       </w:r>
-      <w:r>
-        <w:br w:type="page"/>
+    </w:p>
+    <w:p>
+      <w:pPr>
+        <w:pStyle w:val="Compact"/>
+        <w:rPr>
+          <w:rFonts w:ascii="Liberation Serif" w:hAnsi="Liberation Serif"/>
+        </w:rPr>
+      </w:pPr>
+      <w:r>
+        <w:rPr>
+          <w:rFonts w:ascii="Liberation Serif" w:hAnsi="Liberation Serif"/>
+        </w:rPr>
+      </w:r>
+    </w:p>
+    <w:p>
+      <w:pPr>
+        <w:pStyle w:val="Compact"/>
+        <w:rPr>
+          <w:rFonts w:ascii="Liberation Serif" w:hAnsi="Liberation Serif"/>
+        </w:rPr>
+      </w:pPr>
+      <w:r>
+        <w:rPr>
+          <w:rFonts w:ascii="Liberation Serif" w:hAnsi="Liberation Serif"/>
+        </w:rPr>
+      </w:r>
+    </w:p>
+    <w:p>
+      <w:pPr>
+        <w:pStyle w:val="Compact"/>
+        <w:rPr>
+          <w:rFonts w:ascii="Liberation Serif" w:hAnsi="Liberation Serif"/>
+        </w:rPr>
+      </w:pPr>
+      <w:r>
+        <w:rPr>
+          <w:rFonts w:ascii="Liberation Serif" w:hAnsi="Liberation Serif"/>
+        </w:rPr>
       </w:r>
     </w:p>
     <w:p>
@@ -10095,20 +10179,13 @@
         <w:rPr>
           <w:lang w:val="es-ES"/>
         </w:rPr>
-      </w:r>
-    </w:p>
-    <w:p>
-      <w:pPr>
-        <w:pStyle w:val="Ttulo2"/>
-        <w:rPr>
-          <w:lang w:val="es-ES"/>
-        </w:rPr>
-      </w:pPr>
-      <w:r>
-        <w:rPr>
-          <w:lang w:val="es-ES"/>
-        </w:rPr>
-        <w:t>Cosas a probar</w:t>
+        <w:t xml:space="preserve">Cosas a </w:t>
+      </w:r>
+      <w:r>
+        <w:rPr>
+          <w:lang w:val="es-ES"/>
+        </w:rPr>
+        <w:t xml:space="preserve">destacar </w:t>
       </w:r>
     </w:p>
     <w:p>
@@ -10138,6 +10215,7 @@
           <w:ilvl w:val="0"/>
           <w:numId w:val="33"/>
         </w:numPr>
+        <w:spacing w:before="36" w:after="36"/>
         <w:ind w:left="720" w:right="0" w:hanging="480"/>
         <w:rPr>
           <w:lang w:val="es-ES"/>
@@ -10146,546 +10224,11 @@
       <w:r>
         <w:rPr>
           <w:rFonts w:ascii="Liberation Serif" w:hAnsi="Liberation Serif"/>
-        </w:rPr>
-        <w:t>Perfil:</w:t>
-      </w:r>
-    </w:p>
-    <w:p>
-      <w:pPr>
-        <w:pStyle w:val="Compact"/>
-        <w:numPr>
-          <w:ilvl w:val="1"/>
-          <w:numId w:val="33"/>
-        </w:numPr>
-        <w:ind w:left="1440" w:right="0" w:hanging="480"/>
-        <w:rPr>
-          <w:lang w:val="es-ES"/>
-        </w:rPr>
-      </w:pPr>
-      <w:r>
-        <w:rPr>
-          <w:rFonts w:ascii="Liberation Serif" w:hAnsi="Liberation Serif"/>
-          <w:lang w:val="es-ES"/>
-        </w:rPr>
-        <w:t>Ajustes de usuario. Eliminar una cuenta y modificar tu perfil. Si falla saltan errores</w:t>
-      </w:r>
-    </w:p>
-    <w:p>
-      <w:pPr>
-        <w:pStyle w:val="Compact"/>
-        <w:numPr>
-          <w:ilvl w:val="1"/>
-          <w:numId w:val="33"/>
-        </w:numPr>
-        <w:ind w:left="1440" w:right="0" w:hanging="480"/>
-        <w:rPr>
-          <w:lang w:val="es-ES"/>
-        </w:rPr>
-      </w:pPr>
-      <w:r>
-        <w:rPr>
-          <w:rFonts w:ascii="Liberation Serif" w:hAnsi="Liberation Serif"/>
-          <w:lang w:val="es-ES"/>
-        </w:rPr>
-        <w:t>Apartados. Podrás ver tus posts, seguidores, seguidos, favoritos, pedidos y, si eres artista, música</w:t>
-      </w:r>
-    </w:p>
-    <w:p>
-      <w:pPr>
-        <w:pStyle w:val="Compact"/>
-        <w:numPr>
-          <w:ilvl w:val="0"/>
-          <w:numId w:val="33"/>
-        </w:numPr>
-        <w:ind w:left="720" w:right="0" w:hanging="480"/>
-        <w:rPr>
-          <w:lang w:val="es-ES"/>
-        </w:rPr>
-      </w:pPr>
-      <w:r>
-        <w:rPr>
-          <w:rFonts w:ascii="Liberation Serif" w:hAnsi="Liberation Serif"/>
-        </w:rPr>
-        <w:t>Foro:</w:t>
-      </w:r>
-    </w:p>
-    <w:p>
-      <w:pPr>
-        <w:pStyle w:val="Compact"/>
-        <w:numPr>
-          <w:ilvl w:val="1"/>
-          <w:numId w:val="33"/>
-        </w:numPr>
-        <w:ind w:left="1440" w:right="0" w:hanging="480"/>
-        <w:rPr>
-          <w:lang w:val="es-ES"/>
-        </w:rPr>
-      </w:pPr>
-      <w:r>
-        <w:rPr>
-          <w:rFonts w:ascii="Liberation Serif" w:hAnsi="Liberation Serif"/>
-          <w:lang w:val="es-ES"/>
-        </w:rPr>
-        <w:t>General. Interfaz para ver publicaciones de todos los usuarios o los seguidos</w:t>
-      </w:r>
-    </w:p>
-    <w:p>
-      <w:pPr>
-        <w:pStyle w:val="Compact"/>
-        <w:numPr>
-          <w:ilvl w:val="1"/>
-          <w:numId w:val="33"/>
-        </w:numPr>
-        <w:ind w:left="1440" w:right="0" w:hanging="480"/>
-        <w:rPr>
-          <w:lang w:val="es-ES"/>
-        </w:rPr>
-      </w:pPr>
-      <w:r>
-        <w:rPr>
-          <w:rFonts w:ascii="Liberation Serif" w:hAnsi="Liberation Serif"/>
-          <w:lang w:val="es-ES"/>
-        </w:rPr>
-        <w:t>Publicar nuevos posts, responder a los ya existentes.</w:t>
-      </w:r>
-    </w:p>
-    <w:p>
-      <w:pPr>
-        <w:pStyle w:val="Compact"/>
-        <w:numPr>
-          <w:ilvl w:val="1"/>
-          <w:numId w:val="33"/>
-        </w:numPr>
-        <w:ind w:left="1440" w:right="0" w:hanging="480"/>
-        <w:rPr>
-          <w:lang w:val="es-ES"/>
-        </w:rPr>
-      </w:pPr>
-      <w:r>
-        <w:rPr>
-          <w:rFonts w:ascii="Liberation Serif" w:hAnsi="Liberation Serif"/>
-          <w:lang w:val="es-ES"/>
-        </w:rPr>
-        <w:t>Modificación y eliminación de un post si eres admin o el creador</w:t>
-      </w:r>
-    </w:p>
-    <w:p>
-      <w:pPr>
-        <w:pStyle w:val="Compact"/>
-        <w:numPr>
-          <w:ilvl w:val="1"/>
-          <w:numId w:val="33"/>
-        </w:numPr>
-        <w:ind w:left="1440" w:right="0" w:hanging="480"/>
-        <w:rPr>
-          <w:lang w:val="es-ES"/>
-        </w:rPr>
-      </w:pPr>
-      <w:r>
-        <w:rPr>
-          <w:rFonts w:ascii="Liberation Serif" w:hAnsi="Liberation Serif"/>
-          <w:lang w:val="es-ES"/>
-        </w:rPr>
-        <w:t>Enlace al usuario en la cabecera de la publicación</w:t>
-      </w:r>
-    </w:p>
-    <w:p>
-      <w:pPr>
-        <w:pStyle w:val="Compact"/>
-        <w:numPr>
-          <w:ilvl w:val="1"/>
-          <w:numId w:val="33"/>
-        </w:numPr>
-        <w:ind w:left="1440" w:right="0" w:hanging="480"/>
-        <w:rPr>
-          <w:lang w:val="es-ES"/>
-        </w:rPr>
-      </w:pPr>
-      <w:r>
-        <w:rPr>
-          <w:rFonts w:ascii="Liberation Serif" w:hAnsi="Liberation Serif"/>
-          <w:lang w:val="es-ES"/>
-        </w:rPr>
-        <w:t>Si no estás suscrito aparece un anuncio</w:t>
-      </w:r>
-    </w:p>
-    <w:p>
-      <w:pPr>
-        <w:pStyle w:val="Compact"/>
-        <w:numPr>
-          <w:ilvl w:val="0"/>
-          <w:numId w:val="33"/>
-        </w:numPr>
-        <w:ind w:left="720" w:right="0" w:hanging="480"/>
-        <w:rPr>
-          <w:lang w:val="es-ES"/>
-        </w:rPr>
-      </w:pPr>
-      <w:r>
-        <w:rPr>
-          <w:rFonts w:ascii="Liberation Serif" w:hAnsi="Liberation Serif"/>
-        </w:rPr>
-        <w:t>Música:</w:t>
-      </w:r>
-    </w:p>
-    <w:p>
-      <w:pPr>
-        <w:pStyle w:val="Compact"/>
-        <w:numPr>
-          <w:ilvl w:val="1"/>
-          <w:numId w:val="33"/>
-        </w:numPr>
-        <w:ind w:left="1440" w:right="0" w:hanging="480"/>
-        <w:rPr>
-          <w:lang w:val="es-ES"/>
-        </w:rPr>
-      </w:pPr>
-      <w:r>
-        <w:rPr>
-          <w:rFonts w:ascii="Liberation Serif" w:hAnsi="Liberation Serif"/>
-          <w:lang w:val="es-ES"/>
-        </w:rPr>
-        <w:t xml:space="preserve">***POR COMPLETAR*** </w:t>
-      </w:r>
-    </w:p>
-    <w:p>
-      <w:pPr>
-        <w:pStyle w:val="Compact"/>
-        <w:rPr>
-          <w:rFonts w:ascii="Liberation Serif" w:hAnsi="Liberation Serif"/>
-          <w:lang w:val="es-ES"/>
-        </w:rPr>
-      </w:pPr>
-      <w:r>
-        <w:rPr>
-          <w:rFonts w:ascii="Liberation Serif" w:hAnsi="Liberation Serif"/>
-          <w:lang w:val="es-ES"/>
-        </w:rPr>
-      </w:r>
-    </w:p>
-    <w:p>
-      <w:pPr>
-        <w:pStyle w:val="Compact"/>
-        <w:numPr>
-          <w:ilvl w:val="0"/>
-          <w:numId w:val="33"/>
-        </w:numPr>
-        <w:ind w:left="720" w:right="0" w:hanging="480"/>
-        <w:rPr>
-          <w:lang w:val="es-ES"/>
-        </w:rPr>
-      </w:pPr>
-      <w:r>
-        <w:rPr>
-          <w:rFonts w:ascii="Liberation Serif" w:hAnsi="Liberation Serif"/>
-        </w:rPr>
-        <w:t>Tienda:</w:t>
-      </w:r>
-    </w:p>
-    <w:p>
-      <w:pPr>
-        <w:pStyle w:val="Compact"/>
-        <w:numPr>
-          <w:ilvl w:val="1"/>
-          <w:numId w:val="33"/>
-        </w:numPr>
-        <w:ind w:left="1440" w:right="0" w:hanging="480"/>
-        <w:rPr>
-          <w:lang w:val="es-ES"/>
-        </w:rPr>
-      </w:pPr>
-      <w:r>
-        <w:rPr>
-          <w:rFonts w:ascii="Liberation Serif" w:hAnsi="Liberation Serif"/>
-          <w:lang w:val="es-ES"/>
-        </w:rPr>
-        <w:t>General. Interfaz para ver productos de todos los artistas o los seguidos.</w:t>
-      </w:r>
-    </w:p>
-    <w:p>
-      <w:pPr>
-        <w:pStyle w:val="Compact"/>
-        <w:numPr>
-          <w:ilvl w:val="1"/>
-          <w:numId w:val="33"/>
-        </w:numPr>
-        <w:ind w:left="1440" w:right="0" w:hanging="480"/>
-        <w:rPr>
-          <w:lang w:val="es-ES"/>
-        </w:rPr>
-      </w:pPr>
-      <w:r>
-        <w:rPr>
-          <w:rFonts w:ascii="Liberation Serif" w:hAnsi="Liberation Serif"/>
-          <w:lang w:val="es-ES"/>
-        </w:rPr>
-        <w:t>Agregar al carrito la cantidad especificada del producto que quieras, siempre y cuando haya stock.</w:t>
-      </w:r>
-    </w:p>
-    <w:p>
-      <w:pPr>
-        <w:pStyle w:val="Compact"/>
-        <w:numPr>
-          <w:ilvl w:val="1"/>
-          <w:numId w:val="33"/>
-        </w:numPr>
-        <w:ind w:left="1440" w:right="0" w:hanging="480"/>
-        <w:rPr>
-          <w:lang w:val="es-ES"/>
-        </w:rPr>
-      </w:pPr>
-      <w:r>
-        <w:rPr>
-          <w:rFonts w:ascii="Liberation Serif" w:hAnsi="Liberation Serif"/>
-          <w:lang w:val="es-ES"/>
-        </w:rPr>
-        <w:t>Modificación y eliminación de un producto si eres admin o el creador</w:t>
-      </w:r>
-    </w:p>
-    <w:p>
-      <w:pPr>
-        <w:pStyle w:val="Compact"/>
-        <w:numPr>
-          <w:ilvl w:val="1"/>
-          <w:numId w:val="33"/>
-        </w:numPr>
-        <w:ind w:left="1440" w:right="0" w:hanging="480"/>
-        <w:rPr>
-          <w:lang w:val="es-ES"/>
-        </w:rPr>
-      </w:pPr>
-      <w:r>
-        <w:rPr>
-          <w:rFonts w:ascii="Liberation Serif" w:hAnsi="Liberation Serif"/>
-          <w:lang w:val="es-ES"/>
-        </w:rPr>
-        <w:t>Enlace al usuario y al producto en la cabecera de cada producto</w:t>
-      </w:r>
-    </w:p>
-    <w:p>
-      <w:pPr>
-        <w:pStyle w:val="Compact"/>
-        <w:numPr>
-          <w:ilvl w:val="1"/>
-          <w:numId w:val="33"/>
-        </w:numPr>
-        <w:ind w:left="1440" w:right="0" w:hanging="480"/>
-        <w:rPr>
-          <w:lang w:val="es-ES"/>
-        </w:rPr>
-      </w:pPr>
-      <w:r>
-        <w:rPr>
-          <w:rFonts w:ascii="Liberation Serif" w:hAnsi="Liberation Serif"/>
-          <w:lang w:val="es-ES"/>
-        </w:rPr>
-        <w:t>Adjuntar reseñas sobre un producto especifico.</w:t>
-      </w:r>
-    </w:p>
-    <w:p>
-      <w:pPr>
-        <w:pStyle w:val="Compact"/>
-        <w:numPr>
-          <w:ilvl w:val="1"/>
-          <w:numId w:val="33"/>
-        </w:numPr>
-        <w:ind w:left="1440" w:right="0" w:hanging="480"/>
-        <w:rPr>
-          <w:lang w:val="es-ES"/>
-        </w:rPr>
-      </w:pPr>
-      <w:r>
-        <w:rPr>
-          <w:rFonts w:ascii="Liberation Serif" w:hAnsi="Liberation Serif"/>
-          <w:lang w:val="es-ES"/>
-        </w:rPr>
-        <w:t>Si no estás suscrito aparece un anuncio</w:t>
-      </w:r>
-    </w:p>
-    <w:p>
-      <w:pPr>
-        <w:pStyle w:val="Compact"/>
-        <w:numPr>
-          <w:ilvl w:val="1"/>
-          <w:numId w:val="33"/>
-        </w:numPr>
-        <w:ind w:left="1440" w:right="0" w:hanging="480"/>
-        <w:rPr>
-          <w:lang w:val="es-ES"/>
-        </w:rPr>
-      </w:pPr>
-      <w:r>
-        <w:rPr>
-          <w:rFonts w:ascii="Liberation Serif" w:hAnsi="Liberation Serif"/>
-          <w:lang w:val="es-ES"/>
-        </w:rPr>
-        <w:t>Artistas. Crear nuevos productos.</w:t>
-      </w:r>
-    </w:p>
-    <w:p>
-      <w:pPr>
-        <w:pStyle w:val="Compact"/>
-        <w:numPr>
-          <w:ilvl w:val="1"/>
-          <w:numId w:val="33"/>
-        </w:numPr>
-        <w:ind w:left="1440" w:right="0" w:hanging="480"/>
-        <w:rPr>
-          <w:lang w:val="es-ES"/>
-        </w:rPr>
-      </w:pPr>
-      <w:r>
-        <w:rPr>
-          <w:rFonts w:ascii="Liberation Serif" w:hAnsi="Liberation Serif"/>
-          <w:lang w:val="es-ES"/>
-        </w:rPr>
-        <w:t>Carrito. Visualización de los productos seleccionados, así como su precio, tu saldo y el restante después de la compra. Si estás suscrito también aparece una rebaja. Se pueden eliminar productos de uno en uno.</w:t>
-      </w:r>
-    </w:p>
-    <w:p>
-      <w:pPr>
-        <w:pStyle w:val="Compact"/>
-        <w:numPr>
-          <w:ilvl w:val="1"/>
-          <w:numId w:val="33"/>
-        </w:numPr>
-        <w:ind w:left="1440" w:right="0" w:hanging="480"/>
-        <w:rPr>
-          <w:lang w:val="es-ES"/>
-        </w:rPr>
-      </w:pPr>
-      <w:r>
-        <w:rPr>
-          <w:rFonts w:ascii="Liberation Serif" w:hAnsi="Liberation Serif"/>
-          <w:lang w:val="es-ES"/>
-        </w:rPr>
-        <w:t>Suscripción. Visualización de las 3 opciones de suscripción. Si eres administrador, aparece un actualizador de suscripciones (simulación de cron) junto con una sección para aumentar el saldo del usuario especificado. Si ya tienes suscripción aparece el tiempo restante de la misma.</w:t>
-      </w:r>
-    </w:p>
-    <w:p>
-      <w:pPr>
-        <w:pStyle w:val="Compact"/>
-        <w:numPr>
-          <w:ilvl w:val="0"/>
-          <w:numId w:val="33"/>
-        </w:numPr>
-        <w:ind w:left="720" w:right="0" w:hanging="480"/>
-        <w:rPr>
-          <w:lang w:val="es-ES"/>
-        </w:rPr>
-      </w:pPr>
-      <w:r>
-        <w:rPr>
-          <w:rFonts w:ascii="Liberation Serif" w:hAnsi="Liberation Serif"/>
-          <w:lang w:val="es-ES"/>
-        </w:rPr>
-        <w:t>Login/Registro:</w:t>
-      </w:r>
-    </w:p>
-    <w:p>
-      <w:pPr>
-        <w:pStyle w:val="Compact"/>
-        <w:numPr>
-          <w:ilvl w:val="1"/>
-          <w:numId w:val="33"/>
-        </w:numPr>
-        <w:ind w:left="1440" w:right="0" w:hanging="480"/>
-        <w:rPr>
-          <w:lang w:val="es-ES"/>
-        </w:rPr>
-      </w:pPr>
-      <w:r>
-        <w:rPr>
-          <w:rFonts w:ascii="Liberation Serif" w:hAnsi="Liberation Serif"/>
-          <w:lang w:val="es-ES"/>
-        </w:rPr>
-        <w:t>Botón para iniciar sesión (y cerrarla si ya la has iniciado) en la parte superior derecha</w:t>
-      </w:r>
-    </w:p>
-    <w:p>
-      <w:pPr>
-        <w:pStyle w:val="Compact"/>
-        <w:numPr>
-          <w:ilvl w:val="1"/>
-          <w:numId w:val="33"/>
-        </w:numPr>
-        <w:ind w:left="1440" w:right="0" w:hanging="480"/>
-        <w:rPr>
-          <w:lang w:val="es-ES"/>
-        </w:rPr>
-      </w:pPr>
-      <w:r>
-        <w:rPr>
-          <w:rFonts w:ascii="Liberation Serif" w:hAnsi="Liberation Serif"/>
-          <w:lang w:val="es-ES"/>
-        </w:rPr>
-        <w:t>Creación de cuenta de usuario y de artista, esta última teniendo opciones únicas.</w:t>
-      </w:r>
-    </w:p>
-    <w:p>
-      <w:pPr>
-        <w:pStyle w:val="Compact"/>
-        <w:numPr>
-          <w:ilvl w:val="1"/>
-          <w:numId w:val="33"/>
-        </w:numPr>
-        <w:ind w:left="1440" w:right="0" w:hanging="480"/>
-        <w:rPr>
-          <w:lang w:val="es-ES"/>
-        </w:rPr>
-      </w:pPr>
-      <w:r>
-        <w:rPr>
-          <w:rFonts w:ascii="Liberation Serif" w:hAnsi="Liberation Serif"/>
-          <w:lang w:val="es-ES"/>
-        </w:rPr>
-        <w:t>Mensajes de error si hay algún dato introducido incorrectamente.</w:t>
-      </w:r>
-    </w:p>
-    <w:p>
-      <w:pPr>
-        <w:pStyle w:val="Compact"/>
-        <w:rPr>
-          <w:rFonts w:ascii="Liberation Serif" w:hAnsi="Liberation Serif"/>
-          <w:lang w:val="es-ES"/>
-        </w:rPr>
-      </w:pPr>
-      <w:r>
-        <w:rPr>
-          <w:rFonts w:ascii="Liberation Serif" w:hAnsi="Liberation Serif"/>
-          <w:lang w:val="es-ES"/>
-        </w:rPr>
-      </w:r>
-    </w:p>
-    <w:p>
-      <w:pPr>
-        <w:pStyle w:val="Compact"/>
-        <w:ind w:left="960" w:right="0" w:hanging="0"/>
-        <w:rPr>
-          <w:rFonts w:ascii="Liberation Serif" w:hAnsi="Liberation Serif"/>
-          <w:lang w:val="es-ES"/>
-        </w:rPr>
-      </w:pPr>
-      <w:r>
-        <w:rPr>
-          <w:rFonts w:ascii="Liberation Serif" w:hAnsi="Liberation Serif"/>
-          <w:lang w:val="es-ES"/>
-        </w:rPr>
-      </w:r>
-    </w:p>
-    <w:p>
-      <w:pPr>
-        <w:pStyle w:val="Normal"/>
-        <w:spacing w:before="0" w:after="200"/>
-        <w:rPr>
-          <w:lang w:val="es-ES"/>
-        </w:rPr>
-      </w:pPr>
-      <w:r>
-        <w:rPr/>
+          <w:lang w:val="es-ES"/>
+        </w:rPr>
+        <w:t>Barra de búsqueda en diferentes vistas. Por ejemplo, en el foro puedes buscar un username y te salen sus post, o en la tienda puedes bu</w:t>
       </w:r>
       <w:bookmarkStart w:id="26" w:name="practica-21"/>
-      <w:bookmarkStart w:id="27" w:name="practica-21"/>
       <w:bookmarkEnd w:id="0"/>
       <w:bookmarkEnd w:id="1"/>
       <w:bookmarkEnd w:id="2"/>
@@ -10708,7 +10251,14 @@
       <w:bookmarkEnd w:id="19"/>
       <w:bookmarkEnd w:id="24"/>
       <w:bookmarkEnd w:id="25"/>
-      <w:bookmarkEnd w:id="27"/>
+      <w:bookmarkEnd w:id="26"/>
+      <w:r>
+        <w:rPr>
+          <w:rFonts w:ascii="Liberation Serif" w:hAnsi="Liberation Serif"/>
+          <w:lang w:val="es-ES"/>
+        </w:rPr>
+        <w:t xml:space="preserve">scar productos, en la musica buscas tus playlist etc. </w:t>
+      </w:r>
     </w:p>
     <w:sectPr>
       <w:type w:val="nextPage"/>

</xml_diff>